<commit_message>
use csl from journal
</commit_message>
<xml_diff>
--- a/md2docx/var/docx/reference.docx
+++ b/md2docx/var/docx/reference.docx
@@ -232,7 +232,7 @@
     <w:name w:val="Normal Table"/>
     <w:tblPr>
       <w:tblW w:type="auto" w:w="0"/>
-      <w:tblLook w:firstRow="1"/>
+      <w:tblLook w:firstRow="true"/>
       <w:tblInd w:w="0" w:type="dxa"/>
       <w:tblCellMar>
         <w:top w:w="0" w:type="dxa"/>
@@ -249,7 +249,9 @@
         <w:b/>
         <w:bCs/>
       </w:rPr>
-      <w:tblPr/>
+      <w:tcPr>
+        <w:shd w:val="clear" w:color="auto" w:fill="ED1C24"/>
+      </w:tcPr>
     </w:tblStylePr>
   </w:style>
   <w:style w:type="paragraph" w:styleId="Reviewer">

</xml_diff>